<commit_message>
Updates for New Job Search
</commit_message>
<xml_diff>
--- a/Cover Letter - Data Manipulation - No Recruiter.docx
+++ b/Cover Letter - Data Manipulation - No Recruiter.docx
@@ -1,6 +1,6 @@
 
 <file path=word/document.xml><?xml version="1.0" encoding="utf-8"?>
-<w:document xmlns:wpc="http://schemas.microsoft.com/office/word/2010/wordprocessingCanvas" xmlns:cx="http://schemas.microsoft.com/office/drawing/2014/chartex" xmlns:cx1="http://schemas.microsoft.com/office/drawing/2015/9/8/chartex" xmlns:cx2="http://schemas.microsoft.com/office/drawing/2015/10/21/chartex" xmlns:cx3="http://schemas.microsoft.com/office/drawing/2016/5/9/chartex" xmlns:cx4="http://schemas.microsoft.com/office/drawing/2016/5/10/chartex" xmlns:cx5="http://schemas.microsoft.com/office/drawing/2016/5/11/chartex" xmlns:cx6="http://schemas.microsoft.com/office/drawing/2016/5/12/chartex" xmlns:cx7="http://schemas.microsoft.com/office/drawing/2016/5/13/chartex" xmlns:cx8="http://schemas.microsoft.com/office/drawing/2016/5/14/chartex" xmlns:mc="http://schemas.openxmlformats.org/markup-compatibility/2006" xmlns:aink="http://schemas.microsoft.com/office/drawing/2016/ink" xmlns:am3d="http://schemas.microsoft.com/office/drawing/2017/model3d" xmlns:o="urn:schemas-microsoft-com:office:office" xmlns:r="http://schemas.openxmlformats.org/officeDocument/2006/relationships" xmlns:m="http://schemas.openxmlformats.org/officeDocument/2006/math" xmlns:v="urn:schemas-microsoft-com:vml" xmlns:wp14="http://schemas.microsoft.com/office/word/2010/wordprocessingDrawing" xmlns:wp="http://schemas.openxmlformats.org/drawingml/2006/wordprocessingDrawing" xmlns:w10="urn:schemas-microsoft-com:office:word" xmlns:w="http://schemas.openxmlformats.org/wordprocessingml/2006/main" xmlns:w14="http://schemas.microsoft.com/office/word/2010/wordml" xmlns:w15="http://schemas.microsoft.com/office/word/2012/wordml" xmlns:w16cex="http://schemas.microsoft.com/office/word/2018/wordml/cex" xmlns:w16cid="http://schemas.microsoft.com/office/word/2016/wordml/cid" xmlns:w16="http://schemas.microsoft.com/office/word/2018/wordml" xmlns:w16se="http://schemas.microsoft.com/office/word/2015/wordml/symex" xmlns:wpg="http://schemas.microsoft.com/office/word/2010/wordprocessingGroup" xmlns:wpi="http://schemas.microsoft.com/office/word/2010/wordprocessingInk" xmlns:wne="http://schemas.microsoft.com/office/word/2006/wordml" xmlns:wps="http://schemas.microsoft.com/office/word/2010/wordprocessingShape" mc:Ignorable="w14 w15 w16se w16cid w16 w16cex wp14">
+<w:document xmlns:wpc="http://schemas.microsoft.com/office/word/2010/wordprocessingCanvas" xmlns:cx="http://schemas.microsoft.com/office/drawing/2014/chartex" xmlns:cx1="http://schemas.microsoft.com/office/drawing/2015/9/8/chartex" xmlns:cx2="http://schemas.microsoft.com/office/drawing/2015/10/21/chartex" xmlns:cx3="http://schemas.microsoft.com/office/drawing/2016/5/9/chartex" xmlns:cx4="http://schemas.microsoft.com/office/drawing/2016/5/10/chartex" xmlns:cx5="http://schemas.microsoft.com/office/drawing/2016/5/11/chartex" xmlns:cx6="http://schemas.microsoft.com/office/drawing/2016/5/12/chartex" xmlns:cx7="http://schemas.microsoft.com/office/drawing/2016/5/13/chartex" xmlns:cx8="http://schemas.microsoft.com/office/drawing/2016/5/14/chartex" xmlns:mc="http://schemas.openxmlformats.org/markup-compatibility/2006" xmlns:aink="http://schemas.microsoft.com/office/drawing/2016/ink" xmlns:am3d="http://schemas.microsoft.com/office/drawing/2017/model3d" xmlns:o="urn:schemas-microsoft-com:office:office" xmlns:r="http://schemas.openxmlformats.org/officeDocument/2006/relationships" xmlns:m="http://schemas.openxmlformats.org/officeDocument/2006/math" xmlns:v="urn:schemas-microsoft-com:vml" xmlns:wp14="http://schemas.microsoft.com/office/word/2010/wordprocessingDrawing" xmlns:wp="http://schemas.openxmlformats.org/drawingml/2006/wordprocessingDrawing" xmlns:w10="urn:schemas-microsoft-com:office:word" xmlns:w="http://schemas.openxmlformats.org/wordprocessingml/2006/main" xmlns:w14="http://schemas.microsoft.com/office/word/2010/wordml" xmlns:w15="http://schemas.microsoft.com/office/word/2012/wordml" xmlns:w16cex="http://schemas.microsoft.com/office/word/2018/wordml/cex" xmlns:w16cid="http://schemas.microsoft.com/office/word/2016/wordml/cid" xmlns:w16="http://schemas.microsoft.com/office/word/2018/wordml" xmlns:w16sdtdh="http://schemas.microsoft.com/office/word/2020/wordml/sdtdatahash" xmlns:w16se="http://schemas.microsoft.com/office/word/2015/wordml/symex" xmlns:wpg="http://schemas.microsoft.com/office/word/2010/wordprocessingGroup" xmlns:wpi="http://schemas.microsoft.com/office/word/2010/wordprocessingInk" xmlns:wne="http://schemas.microsoft.com/office/word/2006/wordml" xmlns:wps="http://schemas.microsoft.com/office/word/2010/wordprocessingShape" mc:Ignorable="w14 w15 w16se w16cid w16 w16cex w16sdtdh wp14">
   <w:body>
     <w:p>
       <w:pPr>
@@ -79,7 +79,21 @@
           <w:sz w:val="20"/>
           <w:szCs w:val="20"/>
         </w:rPr>
-        <w:t>Baton Rouge, LA</w:t>
+        <w:t>Washington</w:t>
+      </w:r>
+      <w:r>
+        <w:rPr>
+          <w:sz w:val="20"/>
+          <w:szCs w:val="20"/>
+        </w:rPr>
+        <w:t>,</w:t>
+      </w:r>
+      <w:r>
+        <w:rPr>
+          <w:sz w:val="20"/>
+          <w:szCs w:val="20"/>
+        </w:rPr>
+        <w:t xml:space="preserve"> D.C.</w:t>
       </w:r>
     </w:p>
     <w:p>
@@ -221,10 +235,7 @@
         <w:t xml:space="preserve"> }}</w:t>
       </w:r>
       <w:r>
-        <w:t xml:space="preserve"> </w:t>
-      </w:r>
-      <w:r>
-        <w:t xml:space="preserve">position </w:t>
+        <w:t xml:space="preserve"> position </w:t>
       </w:r>
       <w:r>
         <w:t xml:space="preserve">at </w:t>
@@ -241,69 +252,75 @@
         <w:t xml:space="preserve"> }}</w:t>
       </w:r>
       <w:r>
-        <w:t xml:space="preserve">. My education and experience have given me the intuition and technical skills required </w:t>
-      </w:r>
-      <w:r>
-        <w:t xml:space="preserve">to </w:t>
-      </w:r>
-      <w:r>
-        <w:t xml:space="preserve">be a </w:t>
-      </w:r>
-      <w:r>
-        <w:t xml:space="preserve">valuable </w:t>
-      </w:r>
-      <w:r>
-        <w:t>team member</w:t>
-      </w:r>
-      <w:r>
-        <w:t xml:space="preserve"> who can learn quickly. </w:t>
-      </w:r>
-      <w:r>
-        <w:t xml:space="preserve">Also, my </w:t>
-      </w:r>
-      <w:r>
-        <w:t>letter</w:t>
-      </w:r>
-      <w:r>
-        <w:t xml:space="preserve"> </w:t>
-      </w:r>
-      <w:r>
-        <w:t>states</w:t>
-      </w:r>
-      <w:r>
-        <w:t xml:space="preserve"> that I reside in</w:t>
-      </w:r>
-      <w:r>
-        <w:t xml:space="preserve"> Baton Rouge</w:t>
+        <w:t xml:space="preserve">. My education and experience have given me the intuition and technical skills required to </w:t>
+      </w:r>
+      <w:r>
+        <w:t xml:space="preserve">be a valuable team member who can learn quickly. </w:t>
+      </w:r>
+      <w:r>
+        <w:t>Also, you may notice that I have only worked at</w:t>
+      </w:r>
+      <w:r>
+        <w:t xml:space="preserve"> my most recent employer for a short time. </w:t>
+      </w:r>
+      <w:r>
+        <w:t xml:space="preserve">They </w:t>
+      </w:r>
+      <w:r>
+        <w:t>are restructuring</w:t>
+      </w:r>
+      <w:r>
+        <w:t xml:space="preserve"> their research </w:t>
+      </w:r>
+      <w:r>
+        <w:t>arm</w:t>
       </w:r>
       <w:r>
         <w:t>,</w:t>
       </w:r>
       <w:r>
-        <w:t xml:space="preserve"> </w:t>
-      </w:r>
-      <w:r>
-        <w:t>but I intend t</w:t>
-      </w:r>
-      <w:r>
-        <w:t xml:space="preserve">o </w:t>
-      </w:r>
-      <w:r>
-        <w:t>relocate</w:t>
-      </w:r>
-      <w:r>
-        <w:t>.</w:t>
-      </w:r>
-    </w:p>
-    <w:p>
-      <w:r>
-        <w:t>I</w:t>
-      </w:r>
-      <w:r>
-        <w:t>n</w:t>
-      </w:r>
-      <w:r>
-        <w:t xml:space="preserve"> my graduate studies and as a research associate at the Economics and Policy Research Group (EPRG), I acquired knowledge </w:t>
+        <w:t xml:space="preserve"> and </w:t>
+      </w:r>
+      <w:r>
+        <w:t>they let go 70% of people</w:t>
+      </w:r>
+      <w:r>
+        <w:t xml:space="preserve"> in that department</w:t>
+      </w:r>
+      <w:r>
+        <w:t xml:space="preserve">. </w:t>
+      </w:r>
+    </w:p>
+    <w:p>
+      <w:r>
+        <w:t>In</w:t>
+      </w:r>
+      <w:r>
+        <w:t xml:space="preserve"> my graduate studies</w:t>
+      </w:r>
+      <w:r>
+        <w:t xml:space="preserve">, </w:t>
+      </w:r>
+      <w:r>
+        <w:t xml:space="preserve">as a </w:t>
+      </w:r>
+      <w:r>
+        <w:t>R</w:t>
+      </w:r>
+      <w:r>
+        <w:t xml:space="preserve">esearch </w:t>
+      </w:r>
+      <w:r>
+        <w:t>A</w:t>
+      </w:r>
+      <w:r>
+        <w:t>ssociate at the Economics and Policy Research Group (EPRG)</w:t>
+      </w:r>
+      <w:r>
+        <w:t>, and as a Product Research and Development Analyst at GEICO</w:t>
+      </w:r>
+      <w:r>
+        <w:t xml:space="preserve">, I acquired knowledge </w:t>
       </w:r>
       <w:r>
         <w:t xml:space="preserve">and skills I would use every day at </w:t>
@@ -365,25 +382,36 @@
         <w:t xml:space="preserve"> Analysis:</w:t>
       </w:r>
       <w:r>
-        <w:t xml:space="preserve"> During my time at EPRG, I gained experience </w:t>
-      </w:r>
-      <w:r>
-        <w:t>manipulating and analyzing large data sets (over a million observations)</w:t>
+        <w:t xml:space="preserve"> During my time at </w:t>
+      </w:r>
+      <w:r>
+        <w:t>GEICO</w:t>
+      </w:r>
+      <w:r>
+        <w:t xml:space="preserve"> </w:t>
+      </w:r>
+      <w:r>
+        <w:t xml:space="preserve">and </w:t>
+      </w:r>
+      <w:r>
+        <w:t xml:space="preserve">EPRG, I gained experience </w:t>
+      </w:r>
+      <w:r>
+        <w:t>manipulating and analyzing data sets with millions of observations</w:t>
       </w:r>
       <w:r>
         <w:t xml:space="preserve">. </w:t>
       </w:r>
       <w:r>
-        <w:t xml:space="preserve">With this data, I built revenue forecasts as well as evaluated them using hypothesis testing. </w:t>
-      </w:r>
-      <w:r>
-        <w:t>In my master</w:t>
-      </w:r>
-      <w:r>
-        <w:t>'</w:t>
-      </w:r>
-      <w:r>
-        <w:t>s in economics, I have refined these skills and gained a greater appreciation of the assumptions that underly any analysis.</w:t>
+        <w:t xml:space="preserve">I built revenue forecasts, constructed </w:t>
+      </w:r>
+      <w:proofErr w:type="gramStart"/>
+      <w:r>
+        <w:t>CBA’s</w:t>
+      </w:r>
+      <w:proofErr w:type="gramEnd"/>
+      <w:r>
+        <w:t xml:space="preserve"> for competing vendor products, and evaluated results using hypothesis testing with this data. I have experience analyzing both sparse time-series economic data and multi-million observation insurance panel datasets. </w:t>
       </w:r>
     </w:p>
     <w:p>
@@ -414,43 +442,25 @@
         <w:t>y</w:t>
       </w:r>
       <w:r>
-        <w:t xml:space="preserve">ing analysis supporting them. </w:t>
-      </w:r>
-      <w:r>
-        <w:t>Y</w:t>
-      </w:r>
-      <w:r>
-        <w:t xml:space="preserve">ou </w:t>
-      </w:r>
-      <w:r>
-        <w:t>must</w:t>
-      </w:r>
-      <w:r>
-        <w:t xml:space="preserve"> convey your results </w:t>
-      </w:r>
-      <w:r>
-        <w:t xml:space="preserve">convincingly </w:t>
-      </w:r>
-      <w:r>
-        <w:t xml:space="preserve">to the people </w:t>
-      </w:r>
-      <w:r>
-        <w:t>who can</w:t>
-      </w:r>
-      <w:r>
-        <w:t xml:space="preserve"> make decisions with the information you provide. At EPRG, I gained experience </w:t>
-      </w:r>
-      <w:r>
-        <w:t xml:space="preserve">compellingly </w:t>
-      </w:r>
-      <w:r>
-        <w:t xml:space="preserve">explaining results through reports and slide decks on </w:t>
-      </w:r>
-      <w:r>
-        <w:t>various</w:t>
-      </w:r>
-      <w:r>
-        <w:t xml:space="preserve"> topics ranging from forecasting revenue streams from oil and gas in the Gulf of Mexico to a literature review on the importance of early childhood education. </w:t>
+        <w:t>ing analys</w:t>
+      </w:r>
+      <w:r>
+        <w:t>e</w:t>
+      </w:r>
+      <w:r>
+        <w:t xml:space="preserve">s supporting them. </w:t>
+      </w:r>
+      <w:r>
+        <w:t xml:space="preserve">As an Analyst at GEICO, I briefed senior management (AVP and VP) via email on the significant findings from a dashboard report published by our team. At EPRG, I wrote sections of reports we published on </w:t>
+      </w:r>
+      <w:r>
+        <w:t xml:space="preserve">behalf of </w:t>
+      </w:r>
+      <w:r>
+        <w:t xml:space="preserve">Louisiana State University and the government agencies contracted with us. I explained topics </w:t>
+      </w:r>
+      <w:r>
+        <w:t>ranging from forecasting revenue streams from oil and gas in the Gulf of Mexico to a literature review on the importance of early childhood education.</w:t>
       </w:r>
     </w:p>
     <w:p>
@@ -466,37 +476,68 @@
           <w:b/>
           <w:bCs/>
         </w:rPr>
-        <w:t>Collaboration</w:t>
-      </w:r>
-      <w:r>
-        <w:rPr>
-          <w:b/>
-          <w:bCs/>
-        </w:rPr>
-        <w:t>:</w:t>
-      </w:r>
-      <w:r>
-        <w:t xml:space="preserve"> This is the most valuable skill I have acquired, and I learned it through my time at EPRG and in my studies. At EPRG, I worked on a team answering complex questions that required us to brainstorm and to set strategies for how best to tackle projects. Also, my elective in graduate school included a case study component I found invaluable in teaching me to work with people of different backgrounds, as my group of five spanned four nationalities. Even more importantly, I encountered frictions in my team</w:t>
-      </w:r>
-      <w:r>
-        <w:t>'</w:t>
-      </w:r>
-      <w:r>
-        <w:t xml:space="preserve">s productivity, which gave me experience in improving the cohesion among a diverse group of people. </w:t>
-      </w:r>
-    </w:p>
-    <w:p>
-      <w:pPr>
-        <w:pStyle w:val="NoSpacing"/>
-      </w:pPr>
-      <w:r>
-        <w:t xml:space="preserve">Thank you for taking the time to review my application, </w:t>
-      </w:r>
-      <w:r>
-        <w:t xml:space="preserve">and I would welcome the opportunity to learn more about </w:t>
+        <w:t>Collaboration:</w:t>
+      </w:r>
+      <w:r>
+        <w:t xml:space="preserve"> As an analyst at GEICO, I participated in an agile team with quick turnarounds on projects that </w:t>
       </w:r>
       <w:proofErr w:type="gramStart"/>
       <w:r>
+        <w:t>often required</w:t>
+      </w:r>
+      <w:proofErr w:type="gramEnd"/>
+      <w:r>
+        <w:t xml:space="preserve"> division into smaller chunks dependent on one another.</w:t>
+      </w:r>
+      <w:r>
+        <w:t xml:space="preserve"> </w:t>
+      </w:r>
+      <w:r>
+        <w:t>Team members had to be aware of these dependencies</w:t>
+      </w:r>
+      <w:r>
+        <w:t>. W</w:t>
+      </w:r>
+      <w:r>
+        <w:t xml:space="preserve">e </w:t>
+      </w:r>
+      <w:r>
+        <w:t>repeatedly</w:t>
+      </w:r>
+      <w:r>
+        <w:t xml:space="preserve"> pivoted </w:t>
+      </w:r>
+      <w:r>
+        <w:t xml:space="preserve">from what </w:t>
+      </w:r>
+      <w:r>
+        <w:t xml:space="preserve">we planned to work on </w:t>
+      </w:r>
+      <w:r>
+        <w:t xml:space="preserve">that day to help another member push forward </w:t>
+      </w:r>
+      <w:r>
+        <w:t>another part of the same project or a</w:t>
+      </w:r>
+      <w:r>
+        <w:t xml:space="preserve"> different project</w:t>
+      </w:r>
+      <w:r>
+        <w:t xml:space="preserve"> altogether</w:t>
+      </w:r>
+      <w:r>
+        <w:t xml:space="preserve">. </w:t>
+      </w:r>
+    </w:p>
+    <w:p>
+      <w:pPr>
+        <w:pStyle w:val="NoSpacing"/>
+      </w:pPr>
+      <w:r>
+        <w:t xml:space="preserve">Thank you for taking the time to review my application, and I would welcome the opportunity to learn more about </w:t>
+      </w:r>
+      <w:proofErr w:type="gramStart"/>
+      <w:r>
         <w:t xml:space="preserve">{{ </w:t>
       </w:r>
       <w:proofErr w:type="spellStart"/>
@@ -509,10 +550,7 @@
       </w:r>
       <w:proofErr w:type="spellEnd"/>
       <w:r>
-        <w:t xml:space="preserve"> }} and </w:t>
-      </w:r>
-      <w:r>
-        <w:t xml:space="preserve">the {{ </w:t>
+        <w:t xml:space="preserve"> }} and the {{ </w:t>
       </w:r>
       <w:proofErr w:type="spellStart"/>
       <w:r>
@@ -538,10 +576,7 @@
         <w:pStyle w:val="NoSpacing"/>
       </w:pPr>
       <w:r>
-        <w:t>Respectfully</w:t>
-      </w:r>
-      <w:r>
-        <w:t xml:space="preserve">, </w:t>
+        <w:t xml:space="preserve">Respectfully, </w:t>
       </w:r>
     </w:p>
     <w:p>
@@ -562,6 +597,7 @@
         <w:t xml:space="preserve">Preston Watts </w:t>
       </w:r>
     </w:p>
+    <w:p/>
     <w:sectPr>
       <w:pgSz w:w="12240" w:h="15840"/>
       <w:pgMar w:top="1296" w:right="1440" w:bottom="1296" w:left="1440" w:header="720" w:footer="720" w:gutter="0"/>
@@ -573,7 +609,7 @@
 </file>
 
 <file path=word/endnotes.xml><?xml version="1.0" encoding="utf-8"?>
-<w:endnotes xmlns:wpc="http://schemas.microsoft.com/office/word/2010/wordprocessingCanvas" xmlns:cx="http://schemas.microsoft.com/office/drawing/2014/chartex" xmlns:cx1="http://schemas.microsoft.com/office/drawing/2015/9/8/chartex" xmlns:cx2="http://schemas.microsoft.com/office/drawing/2015/10/21/chartex" xmlns:cx3="http://schemas.microsoft.com/office/drawing/2016/5/9/chartex" xmlns:cx4="http://schemas.microsoft.com/office/drawing/2016/5/10/chartex" xmlns:cx5="http://schemas.microsoft.com/office/drawing/2016/5/11/chartex" xmlns:cx6="http://schemas.microsoft.com/office/drawing/2016/5/12/chartex" xmlns:cx7="http://schemas.microsoft.com/office/drawing/2016/5/13/chartex" xmlns:cx8="http://schemas.microsoft.com/office/drawing/2016/5/14/chartex" xmlns:mc="http://schemas.openxmlformats.org/markup-compatibility/2006" xmlns:aink="http://schemas.microsoft.com/office/drawing/2016/ink" xmlns:am3d="http://schemas.microsoft.com/office/drawing/2017/model3d" xmlns:o="urn:schemas-microsoft-com:office:office" xmlns:r="http://schemas.openxmlformats.org/officeDocument/2006/relationships" xmlns:m="http://schemas.openxmlformats.org/officeDocument/2006/math" xmlns:v="urn:schemas-microsoft-com:vml" xmlns:wp14="http://schemas.microsoft.com/office/word/2010/wordprocessingDrawing" xmlns:wp="http://schemas.openxmlformats.org/drawingml/2006/wordprocessingDrawing" xmlns:w10="urn:schemas-microsoft-com:office:word" xmlns:w="http://schemas.openxmlformats.org/wordprocessingml/2006/main" xmlns:w14="http://schemas.microsoft.com/office/word/2010/wordml" xmlns:w15="http://schemas.microsoft.com/office/word/2012/wordml" xmlns:w16cex="http://schemas.microsoft.com/office/word/2018/wordml/cex" xmlns:w16cid="http://schemas.microsoft.com/office/word/2016/wordml/cid" xmlns:w16="http://schemas.microsoft.com/office/word/2018/wordml" xmlns:w16se="http://schemas.microsoft.com/office/word/2015/wordml/symex" xmlns:wpg="http://schemas.microsoft.com/office/word/2010/wordprocessingGroup" xmlns:wpi="http://schemas.microsoft.com/office/word/2010/wordprocessingInk" xmlns:wne="http://schemas.microsoft.com/office/word/2006/wordml" xmlns:wps="http://schemas.microsoft.com/office/word/2010/wordprocessingShape" mc:Ignorable="w14 w15 w16se w16cid w16 w16cex wp14">
+<w:endnotes xmlns:wpc="http://schemas.microsoft.com/office/word/2010/wordprocessingCanvas" xmlns:cx="http://schemas.microsoft.com/office/drawing/2014/chartex" xmlns:cx1="http://schemas.microsoft.com/office/drawing/2015/9/8/chartex" xmlns:cx2="http://schemas.microsoft.com/office/drawing/2015/10/21/chartex" xmlns:cx3="http://schemas.microsoft.com/office/drawing/2016/5/9/chartex" xmlns:cx4="http://schemas.microsoft.com/office/drawing/2016/5/10/chartex" xmlns:cx5="http://schemas.microsoft.com/office/drawing/2016/5/11/chartex" xmlns:cx6="http://schemas.microsoft.com/office/drawing/2016/5/12/chartex" xmlns:cx7="http://schemas.microsoft.com/office/drawing/2016/5/13/chartex" xmlns:cx8="http://schemas.microsoft.com/office/drawing/2016/5/14/chartex" xmlns:mc="http://schemas.openxmlformats.org/markup-compatibility/2006" xmlns:aink="http://schemas.microsoft.com/office/drawing/2016/ink" xmlns:am3d="http://schemas.microsoft.com/office/drawing/2017/model3d" xmlns:o="urn:schemas-microsoft-com:office:office" xmlns:r="http://schemas.openxmlformats.org/officeDocument/2006/relationships" xmlns:m="http://schemas.openxmlformats.org/officeDocument/2006/math" xmlns:v="urn:schemas-microsoft-com:vml" xmlns:wp14="http://schemas.microsoft.com/office/word/2010/wordprocessingDrawing" xmlns:wp="http://schemas.openxmlformats.org/drawingml/2006/wordprocessingDrawing" xmlns:w10="urn:schemas-microsoft-com:office:word" xmlns:w="http://schemas.openxmlformats.org/wordprocessingml/2006/main" xmlns:w14="http://schemas.microsoft.com/office/word/2010/wordml" xmlns:w15="http://schemas.microsoft.com/office/word/2012/wordml" xmlns:w16cex="http://schemas.microsoft.com/office/word/2018/wordml/cex" xmlns:w16cid="http://schemas.microsoft.com/office/word/2016/wordml/cid" xmlns:w16="http://schemas.microsoft.com/office/word/2018/wordml" xmlns:w16sdtdh="http://schemas.microsoft.com/office/word/2020/wordml/sdtdatahash" xmlns:w16se="http://schemas.microsoft.com/office/word/2015/wordml/symex" xmlns:wpg="http://schemas.microsoft.com/office/word/2010/wordprocessingGroup" xmlns:wpi="http://schemas.microsoft.com/office/word/2010/wordprocessingInk" xmlns:wne="http://schemas.microsoft.com/office/word/2006/wordml" xmlns:wps="http://schemas.microsoft.com/office/word/2010/wordprocessingShape" mc:Ignorable="w14 w15 w16se w16cid w16 w16cex w16sdtdh wp14">
   <w:endnote w:type="separator" w:id="-1">
     <w:p>
       <w:pPr>
@@ -598,7 +634,7 @@
 </file>
 
 <file path=word/footnotes.xml><?xml version="1.0" encoding="utf-8"?>
-<w:footnotes xmlns:wpc="http://schemas.microsoft.com/office/word/2010/wordprocessingCanvas" xmlns:cx="http://schemas.microsoft.com/office/drawing/2014/chartex" xmlns:cx1="http://schemas.microsoft.com/office/drawing/2015/9/8/chartex" xmlns:cx2="http://schemas.microsoft.com/office/drawing/2015/10/21/chartex" xmlns:cx3="http://schemas.microsoft.com/office/drawing/2016/5/9/chartex" xmlns:cx4="http://schemas.microsoft.com/office/drawing/2016/5/10/chartex" xmlns:cx5="http://schemas.microsoft.com/office/drawing/2016/5/11/chartex" xmlns:cx6="http://schemas.microsoft.com/office/drawing/2016/5/12/chartex" xmlns:cx7="http://schemas.microsoft.com/office/drawing/2016/5/13/chartex" xmlns:cx8="http://schemas.microsoft.com/office/drawing/2016/5/14/chartex" xmlns:mc="http://schemas.openxmlformats.org/markup-compatibility/2006" xmlns:aink="http://schemas.microsoft.com/office/drawing/2016/ink" xmlns:am3d="http://schemas.microsoft.com/office/drawing/2017/model3d" xmlns:o="urn:schemas-microsoft-com:office:office" xmlns:r="http://schemas.openxmlformats.org/officeDocument/2006/relationships" xmlns:m="http://schemas.openxmlformats.org/officeDocument/2006/math" xmlns:v="urn:schemas-microsoft-com:vml" xmlns:wp14="http://schemas.microsoft.com/office/word/2010/wordprocessingDrawing" xmlns:wp="http://schemas.openxmlformats.org/drawingml/2006/wordprocessingDrawing" xmlns:w10="urn:schemas-microsoft-com:office:word" xmlns:w="http://schemas.openxmlformats.org/wordprocessingml/2006/main" xmlns:w14="http://schemas.microsoft.com/office/word/2010/wordml" xmlns:w15="http://schemas.microsoft.com/office/word/2012/wordml" xmlns:w16cex="http://schemas.microsoft.com/office/word/2018/wordml/cex" xmlns:w16cid="http://schemas.microsoft.com/office/word/2016/wordml/cid" xmlns:w16="http://schemas.microsoft.com/office/word/2018/wordml" xmlns:w16se="http://schemas.microsoft.com/office/word/2015/wordml/symex" xmlns:wpg="http://schemas.microsoft.com/office/word/2010/wordprocessingGroup" xmlns:wpi="http://schemas.microsoft.com/office/word/2010/wordprocessingInk" xmlns:wne="http://schemas.microsoft.com/office/word/2006/wordml" xmlns:wps="http://schemas.microsoft.com/office/word/2010/wordprocessingShape" mc:Ignorable="w14 w15 w16se w16cid w16 w16cex wp14">
+<w:footnotes xmlns:wpc="http://schemas.microsoft.com/office/word/2010/wordprocessingCanvas" xmlns:cx="http://schemas.microsoft.com/office/drawing/2014/chartex" xmlns:cx1="http://schemas.microsoft.com/office/drawing/2015/9/8/chartex" xmlns:cx2="http://schemas.microsoft.com/office/drawing/2015/10/21/chartex" xmlns:cx3="http://schemas.microsoft.com/office/drawing/2016/5/9/chartex" xmlns:cx4="http://schemas.microsoft.com/office/drawing/2016/5/10/chartex" xmlns:cx5="http://schemas.microsoft.com/office/drawing/2016/5/11/chartex" xmlns:cx6="http://schemas.microsoft.com/office/drawing/2016/5/12/chartex" xmlns:cx7="http://schemas.microsoft.com/office/drawing/2016/5/13/chartex" xmlns:cx8="http://schemas.microsoft.com/office/drawing/2016/5/14/chartex" xmlns:mc="http://schemas.openxmlformats.org/markup-compatibility/2006" xmlns:aink="http://schemas.microsoft.com/office/drawing/2016/ink" xmlns:am3d="http://schemas.microsoft.com/office/drawing/2017/model3d" xmlns:o="urn:schemas-microsoft-com:office:office" xmlns:r="http://schemas.openxmlformats.org/officeDocument/2006/relationships" xmlns:m="http://schemas.openxmlformats.org/officeDocument/2006/math" xmlns:v="urn:schemas-microsoft-com:vml" xmlns:wp14="http://schemas.microsoft.com/office/word/2010/wordprocessingDrawing" xmlns:wp="http://schemas.openxmlformats.org/drawingml/2006/wordprocessingDrawing" xmlns:w10="urn:schemas-microsoft-com:office:word" xmlns:w="http://schemas.openxmlformats.org/wordprocessingml/2006/main" xmlns:w14="http://schemas.microsoft.com/office/word/2010/wordml" xmlns:w15="http://schemas.microsoft.com/office/word/2012/wordml" xmlns:w16cex="http://schemas.microsoft.com/office/word/2018/wordml/cex" xmlns:w16cid="http://schemas.microsoft.com/office/word/2016/wordml/cid" xmlns:w16="http://schemas.microsoft.com/office/word/2018/wordml" xmlns:w16sdtdh="http://schemas.microsoft.com/office/word/2020/wordml/sdtdatahash" xmlns:w16se="http://schemas.microsoft.com/office/word/2015/wordml/symex" xmlns:wpg="http://schemas.microsoft.com/office/word/2010/wordprocessingGroup" xmlns:wpi="http://schemas.microsoft.com/office/word/2010/wordprocessingInk" xmlns:wne="http://schemas.microsoft.com/office/word/2006/wordml" xmlns:wps="http://schemas.microsoft.com/office/word/2010/wordprocessingShape" mc:Ignorable="w14 w15 w16se w16cid w16 w16cex w16sdtdh wp14">
   <w:footnote w:type="separator" w:id="-1">
     <w:p>
       <w:pPr>
@@ -623,7 +659,7 @@
 </file>
 
 <file path=word/numbering.xml><?xml version="1.0" encoding="utf-8"?>
-<w:numbering xmlns:wpc="http://schemas.microsoft.com/office/word/2010/wordprocessingCanvas" xmlns:cx="http://schemas.microsoft.com/office/drawing/2014/chartex" xmlns:cx1="http://schemas.microsoft.com/office/drawing/2015/9/8/chartex" xmlns:cx2="http://schemas.microsoft.com/office/drawing/2015/10/21/chartex" xmlns:cx3="http://schemas.microsoft.com/office/drawing/2016/5/9/chartex" xmlns:cx4="http://schemas.microsoft.com/office/drawing/2016/5/10/chartex" xmlns:cx5="http://schemas.microsoft.com/office/drawing/2016/5/11/chartex" xmlns:cx6="http://schemas.microsoft.com/office/drawing/2016/5/12/chartex" xmlns:cx7="http://schemas.microsoft.com/office/drawing/2016/5/13/chartex" xmlns:cx8="http://schemas.microsoft.com/office/drawing/2016/5/14/chartex" xmlns:mc="http://schemas.openxmlformats.org/markup-compatibility/2006" xmlns:aink="http://schemas.microsoft.com/office/drawing/2016/ink" xmlns:am3d="http://schemas.microsoft.com/office/drawing/2017/model3d" xmlns:o="urn:schemas-microsoft-com:office:office" xmlns:r="http://schemas.openxmlformats.org/officeDocument/2006/relationships" xmlns:m="http://schemas.openxmlformats.org/officeDocument/2006/math" xmlns:v="urn:schemas-microsoft-com:vml" xmlns:wp14="http://schemas.microsoft.com/office/word/2010/wordprocessingDrawing" xmlns:wp="http://schemas.openxmlformats.org/drawingml/2006/wordprocessingDrawing" xmlns:w10="urn:schemas-microsoft-com:office:word" xmlns:w="http://schemas.openxmlformats.org/wordprocessingml/2006/main" xmlns:w14="http://schemas.microsoft.com/office/word/2010/wordml" xmlns:w15="http://schemas.microsoft.com/office/word/2012/wordml" xmlns:w16cex="http://schemas.microsoft.com/office/word/2018/wordml/cex" xmlns:w16cid="http://schemas.microsoft.com/office/word/2016/wordml/cid" xmlns:w16="http://schemas.microsoft.com/office/word/2018/wordml" xmlns:w16se="http://schemas.microsoft.com/office/word/2015/wordml/symex" xmlns:wpg="http://schemas.microsoft.com/office/word/2010/wordprocessingGroup" xmlns:wpi="http://schemas.microsoft.com/office/word/2010/wordprocessingInk" xmlns:wne="http://schemas.microsoft.com/office/word/2006/wordml" xmlns:wps="http://schemas.microsoft.com/office/word/2010/wordprocessingShape" mc:Ignorable="w14 w15 w16se w16cid w16 w16cex wp14">
+<w:numbering xmlns:wpc="http://schemas.microsoft.com/office/word/2010/wordprocessingCanvas" xmlns:cx="http://schemas.microsoft.com/office/drawing/2014/chartex" xmlns:cx1="http://schemas.microsoft.com/office/drawing/2015/9/8/chartex" xmlns:cx2="http://schemas.microsoft.com/office/drawing/2015/10/21/chartex" xmlns:cx3="http://schemas.microsoft.com/office/drawing/2016/5/9/chartex" xmlns:cx4="http://schemas.microsoft.com/office/drawing/2016/5/10/chartex" xmlns:cx5="http://schemas.microsoft.com/office/drawing/2016/5/11/chartex" xmlns:cx6="http://schemas.microsoft.com/office/drawing/2016/5/12/chartex" xmlns:cx7="http://schemas.microsoft.com/office/drawing/2016/5/13/chartex" xmlns:cx8="http://schemas.microsoft.com/office/drawing/2016/5/14/chartex" xmlns:mc="http://schemas.openxmlformats.org/markup-compatibility/2006" xmlns:aink="http://schemas.microsoft.com/office/drawing/2016/ink" xmlns:am3d="http://schemas.microsoft.com/office/drawing/2017/model3d" xmlns:o="urn:schemas-microsoft-com:office:office" xmlns:r="http://schemas.openxmlformats.org/officeDocument/2006/relationships" xmlns:m="http://schemas.openxmlformats.org/officeDocument/2006/math" xmlns:v="urn:schemas-microsoft-com:vml" xmlns:wp14="http://schemas.microsoft.com/office/word/2010/wordprocessingDrawing" xmlns:wp="http://schemas.openxmlformats.org/drawingml/2006/wordprocessingDrawing" xmlns:w10="urn:schemas-microsoft-com:office:word" xmlns:w="http://schemas.openxmlformats.org/wordprocessingml/2006/main" xmlns:w14="http://schemas.microsoft.com/office/word/2010/wordml" xmlns:w15="http://schemas.microsoft.com/office/word/2012/wordml" xmlns:w16cex="http://schemas.microsoft.com/office/word/2018/wordml/cex" xmlns:w16cid="http://schemas.microsoft.com/office/word/2016/wordml/cid" xmlns:w16="http://schemas.microsoft.com/office/word/2018/wordml" xmlns:w16sdtdh="http://schemas.microsoft.com/office/word/2020/wordml/sdtdatahash" xmlns:w16se="http://schemas.microsoft.com/office/word/2015/wordml/symex" xmlns:wpg="http://schemas.microsoft.com/office/word/2010/wordprocessingGroup" xmlns:wpi="http://schemas.microsoft.com/office/word/2010/wordprocessingInk" xmlns:wne="http://schemas.microsoft.com/office/word/2006/wordml" xmlns:wps="http://schemas.microsoft.com/office/word/2010/wordprocessingShape" mc:Ignorable="w14 w15 w16se w16cid w16 w16cex w16sdtdh wp14">
   <w:abstractNum w:abstractNumId="0" w15:restartNumberingAfterBreak="0">
     <w:nsid w:val="626C1468"/>
     <w:multiLevelType w:val="hybridMultilevel"/>
@@ -744,7 +780,7 @@
 </file>
 
 <file path=word/styles.xml><?xml version="1.0" encoding="utf-8"?>
-<w:styles xmlns:mc="http://schemas.openxmlformats.org/markup-compatibility/2006" xmlns:r="http://schemas.openxmlformats.org/officeDocument/2006/relationships" xmlns:w="http://schemas.openxmlformats.org/wordprocessingml/2006/main" xmlns:w14="http://schemas.microsoft.com/office/word/2010/wordml" xmlns:w15="http://schemas.microsoft.com/office/word/2012/wordml" xmlns:w16cex="http://schemas.microsoft.com/office/word/2018/wordml/cex" xmlns:w16cid="http://schemas.microsoft.com/office/word/2016/wordml/cid" xmlns:w16="http://schemas.microsoft.com/office/word/2018/wordml" xmlns:w16se="http://schemas.microsoft.com/office/word/2015/wordml/symex" mc:Ignorable="w14 w15 w16se w16cid w16 w16cex">
+<w:styles xmlns:mc="http://schemas.openxmlformats.org/markup-compatibility/2006" xmlns:r="http://schemas.openxmlformats.org/officeDocument/2006/relationships" xmlns:w="http://schemas.openxmlformats.org/wordprocessingml/2006/main" xmlns:w14="http://schemas.microsoft.com/office/word/2010/wordml" xmlns:w15="http://schemas.microsoft.com/office/word/2012/wordml" xmlns:w16cex="http://schemas.microsoft.com/office/word/2018/wordml/cex" xmlns:w16cid="http://schemas.microsoft.com/office/word/2016/wordml/cid" xmlns:w16="http://schemas.microsoft.com/office/word/2018/wordml" xmlns:w16sdtdh="http://schemas.microsoft.com/office/word/2020/wordml/sdtdatahash" xmlns:w16se="http://schemas.microsoft.com/office/word/2015/wordml/symex" mc:Ignorable="w14 w15 w16se w16cid w16 w16cex w16sdtdh">
   <w:docDefaults>
     <w:rPrDefault>
       <w:rPr>

</xml_diff>